<commit_message>
added graphs and other resource links
</commit_message>
<xml_diff>
--- a/documents/phalin_resume.docx
+++ b/documents/phalin_resume.docx
@@ -21,8 +21,6 @@
       </w:pPr>
       <w:bookmarkStart w:id="0" w:name="_Hlk528307956"/>
       <w:bookmarkStart w:id="1" w:name="_Hlk503373607"/>
-      <w:bookmarkStart w:id="2" w:name="_GoBack"/>
-      <w:bookmarkEnd w:id="2"/>
       <w:r>
         <w:rPr>
           <w:rFonts w:ascii="Times New Roman" w:hAnsi="Times New Roman" w:cs="Times New Roman"/>
@@ -295,7 +293,14 @@
           <w:rFonts w:ascii="Times New Roman" w:hAnsi="Times New Roman" w:cs="Times New Roman"/>
           <w:sz w:val="21"/>
         </w:rPr>
-        <w:t>Cumulative GPA: 3.77</w:t>
+        <w:t>Cumulative GPA: 3.7</w:t>
+      </w:r>
+      <w:r>
+        <w:rPr>
+          <w:rFonts w:ascii="Times New Roman" w:hAnsi="Times New Roman" w:cs="Times New Roman"/>
+          <w:sz w:val="21"/>
+        </w:rPr>
+        <w:t>8</w:t>
       </w:r>
     </w:p>
     <w:p>
@@ -410,6 +415,15 @@
         </w:rPr>
         <w:t>Data Structures &amp; Algorithm Analysis (C++)</w:t>
       </w:r>
+      <w:r>
+        <w:rPr>
+          <w:rFonts w:ascii="Times New Roman" w:hAnsi="Times New Roman" w:cs="Times New Roman"/>
+          <w:sz w:val="21"/>
+        </w:rPr>
+        <w:t>, Intro to Machine Learning</w:t>
+      </w:r>
+      <w:bookmarkStart w:id="2" w:name="_GoBack"/>
+      <w:bookmarkEnd w:id="2"/>
     </w:p>
     <w:p>
       <w:pPr>

</xml_diff>